<commit_message>
EP1 - Tested on board and debugged with official rules
</commit_message>
<xml_diff>
--- a/Extra_point/parte1/extrapoint_01_2023_2024.docx
+++ b/Extra_point/parte1/extrapoint_01_2023_2024.docx
@@ -104,7 +104,23 @@
                 <w:highlight w:val="red"/>
                 <w:u w:val="single"/>
               </w:rPr>
-              <w:t>14th January 202</w:t>
+              <w:t xml:space="preserve">14th </w:t>
+            </w:r>
+            <w:proofErr w:type="spellStart"/>
+            <w:r>
+              <w:rPr>
+                <w:highlight w:val="red"/>
+                <w:u w:val="single"/>
+              </w:rPr>
+              <w:t>January</w:t>
+            </w:r>
+            <w:proofErr w:type="spellEnd"/>
+            <w:r>
+              <w:rPr>
+                <w:highlight w:val="red"/>
+                <w:u w:val="single"/>
+              </w:rPr>
+              <w:t xml:space="preserve"> 202</w:t>
             </w:r>
             <w:r>
               <w:rPr>
@@ -458,8 +474,13 @@
               <w:jc w:val="both"/>
             </w:pPr>
             <w:r>
-              <w:t>this document compiled in pdf</w:t>
+              <w:t xml:space="preserve">this document compiled in </w:t>
             </w:r>
+            <w:proofErr w:type="gramStart"/>
+            <w:r>
+              <w:t>pdf</w:t>
+            </w:r>
+            <w:proofErr w:type="gramEnd"/>
           </w:p>
           <w:p>
             <w:pPr>
@@ -477,8 +498,16 @@
               <w:rPr>
                 <w:highlight w:val="yellow"/>
               </w:rPr>
-              <w:t>4 minutes</w:t>
+              <w:t xml:space="preserve">4 </w:t>
             </w:r>
+            <w:proofErr w:type="gramStart"/>
+            <w:r>
+              <w:rPr>
+                <w:highlight w:val="yellow"/>
+              </w:rPr>
+              <w:t>minutes</w:t>
+            </w:r>
+            <w:proofErr w:type="gramEnd"/>
             <w:r>
               <w:rPr>
                 <w:highlight w:val="yellow"/>
@@ -492,7 +521,15 @@
               <w:t>video</w:t>
             </w:r>
             <w:r>
-              <w:t xml:space="preserve"> with audio (.mp4 or .avi) explaining how the project works; the video has to show a software debug session with all significant peripheral windows opened; the audio must be a voice recording of you describing (in Italian or English) the behavior of the running system.</w:t>
+              <w:t xml:space="preserve"> with audio (.mp4 or .</w:t>
+            </w:r>
+            <w:proofErr w:type="spellStart"/>
+            <w:r>
+              <w:t>avi</w:t>
+            </w:r>
+            <w:proofErr w:type="spellEnd"/>
+            <w:r>
+              <w:t>) explaining how the project works; the video has to show a software debug session with all significant peripheral windows opened; the audio must be a voice recording of you describing (in Italian or English) the behavior of the running system.</w:t>
             </w:r>
           </w:p>
         </w:tc>
@@ -746,6 +783,7 @@
           <w:lang w:val="en-US"/>
         </w:rPr>
       </w:pPr>
+      <w:proofErr w:type="spellStart"/>
       <w:r>
         <w:rPr>
           <w:b/>
@@ -757,6 +795,7 @@
         </w:rPr>
         <w:t>Quoridor</w:t>
       </w:r>
+      <w:proofErr w:type="spellEnd"/>
     </w:p>
     <w:p>
       <w:pPr>
@@ -779,19 +818,41 @@
           <w:lang w:val="en-US"/>
         </w:rPr>
       </w:pPr>
+      <w:proofErr w:type="spellStart"/>
       <w:r>
         <w:rPr>
           <w:lang w:val="en-US"/>
         </w:rPr>
-        <w:t>Quoridor is an abstract board game published in 1997 by Gigamic.</w:t>
-      </w:r>
-    </w:p>
-    <w:p>
-      <w:pPr>
-        <w:jc w:val="both"/>
+        <w:t>Quoridor</w:t>
+      </w:r>
+      <w:proofErr w:type="spellEnd"/>
+      <w:r>
         <w:rPr>
           <w:lang w:val="en-US"/>
         </w:rPr>
+        <w:t xml:space="preserve"> is an abstract board game published in 1997 by </w:t>
+      </w:r>
+      <w:proofErr w:type="spellStart"/>
+      <w:r>
+        <w:rPr>
+          <w:lang w:val="en-US"/>
+        </w:rPr>
+        <w:t>Gigamic</w:t>
+      </w:r>
+      <w:proofErr w:type="spellEnd"/>
+      <w:r>
+        <w:rPr>
+          <w:lang w:val="en-US"/>
+        </w:rPr>
+        <w:t>.</w:t>
+      </w:r>
+    </w:p>
+    <w:p>
+      <w:pPr>
+        <w:jc w:val="both"/>
+        <w:rPr>
+          <w:lang w:val="en-US"/>
+        </w:rPr>
       </w:pPr>
     </w:p>
     <w:p>
@@ -853,6 +914,24 @@
         <w:instrText xml:space="preserve"> INCLUDEPICTURE  "http://cf.geekdo-images.com/images/pic176895_md.jpg" \* MERGEFORMATINET </w:instrText>
       </w:r>
       <w:r>
+        <w:fldChar w:fldCharType="separate"/>
+      </w:r>
+      <w:r>
+        <w:rPr>
+          <w:noProof/>
+        </w:rPr>
+        <w:fldChar w:fldCharType="begin"/>
+      </w:r>
+      <w:r>
+        <w:rPr>
+          <w:noProof/>
+        </w:rPr>
+        <w:instrText xml:space="preserve"> INCLUDEPICTURE  "http://cf.geekdo-images.com/images/pic176895_md.jpg" \* MERGEFORMATINET </w:instrText>
+      </w:r>
+      <w:r>
+        <w:rPr>
+          <w:noProof/>
+        </w:rPr>
         <w:fldChar w:fldCharType="separate"/>
       </w:r>
       <w:r>
@@ -1062,6 +1141,12 @@
             <v:imagedata r:id="rId9" r:href="rId10"/>
           </v:shape>
         </w:pict>
+      </w:r>
+      <w:r>
+        <w:rPr>
+          <w:noProof/>
+        </w:rPr>
+        <w:fldChar w:fldCharType="end"/>
       </w:r>
       <w:r>
         <w:rPr>
@@ -1501,7 +1586,17 @@
           <w:szCs w:val="23"/>
           <w:lang w:val="en-GB"/>
         </w:rPr>
-        <w:t>can choose to move their token horizontally or vertically</w:t>
+        <w:t xml:space="preserve">can choose to move their token horizontally or </w:t>
+      </w:r>
+      <w:proofErr w:type="gramStart"/>
+      <w:r>
+        <w:rPr>
+          <w:bCs/>
+          <w:sz w:val="23"/>
+          <w:szCs w:val="23"/>
+          <w:lang w:val="en-GB"/>
+        </w:rPr>
+        <w:t>vertically</w:t>
       </w:r>
       <w:r>
         <w:rPr>
@@ -1512,6 +1607,7 @@
         </w:rPr>
         <w:t>;</w:t>
       </w:r>
+      <w:proofErr w:type="gramEnd"/>
     </w:p>
     <w:p>
       <w:pPr>
@@ -1812,8 +1908,9 @@
           <w:szCs w:val="32"/>
           <w:lang w:val="en-GB"/>
         </w:rPr>
-        <w:t>Implementation on the LandTiger Board</w:t>
-      </w:r>
+        <w:t xml:space="preserve">Implementation on the </w:t>
+      </w:r>
+      <w:proofErr w:type="spellStart"/>
       <w:r>
         <w:rPr>
           <w:b/>
@@ -1821,6 +1918,25 @@
           <w:szCs w:val="32"/>
           <w:lang w:val="en-GB"/>
         </w:rPr>
+        <w:t>LandTiger</w:t>
+      </w:r>
+      <w:proofErr w:type="spellEnd"/>
+      <w:r>
+        <w:rPr>
+          <w:b/>
+          <w:sz w:val="32"/>
+          <w:szCs w:val="32"/>
+          <w:lang w:val="en-GB"/>
+        </w:rPr>
+        <w:t xml:space="preserve"> Board</w:t>
+      </w:r>
+      <w:r>
+        <w:rPr>
+          <w:b/>
+          <w:sz w:val="32"/>
+          <w:szCs w:val="32"/>
+          <w:lang w:val="en-GB"/>
+        </w:rPr>
         <w:t xml:space="preserve"> or Emulator</w:t>
       </w:r>
     </w:p>
@@ -1882,7 +1998,21 @@
         <w:rPr>
           <w:lang w:val="en-GB"/>
         </w:rPr>
-        <w:t xml:space="preserve"> for implementing a Quoridor game</w:t>
+        <w:t xml:space="preserve"> for implementing a </w:t>
+      </w:r>
+      <w:proofErr w:type="spellStart"/>
+      <w:r>
+        <w:rPr>
+          <w:lang w:val="en-GB"/>
+        </w:rPr>
+        <w:t>Quoridor</w:t>
+      </w:r>
+      <w:proofErr w:type="spellEnd"/>
+      <w:r>
+        <w:rPr>
+          <w:lang w:val="en-GB"/>
+        </w:rPr>
+        <w:t xml:space="preserve"> game</w:t>
       </w:r>
       <w:r>
         <w:rPr>
@@ -2263,6 +2393,7 @@
             <w:r>
               <w:t xml:space="preserve">tipo </w:t>
             </w:r>
+            <w:proofErr w:type="spellStart"/>
             <w:r>
               <w:rPr>
                 <w:i/>
@@ -2270,9 +2401,11 @@
               </w:rPr>
               <w:t>MatchType</w:t>
             </w:r>
+            <w:proofErr w:type="spellEnd"/>
             <w:r>
               <w:t xml:space="preserve">, con campi che descrivono gli aspetti necessari alla corretta implementazione delle funzionalità necessarie; ulteriori dettagli sono specificati nel fine di definizione </w:t>
             </w:r>
+            <w:proofErr w:type="spellStart"/>
             <w:r>
               <w:rPr>
                 <w:i/>
@@ -2280,6 +2413,7 @@
               </w:rPr>
               <w:t>quoridor.h</w:t>
             </w:r>
+            <w:proofErr w:type="spellEnd"/>
             <w:r>
               <w:t>.</w:t>
             </w:r>
@@ -2316,6 +2450,7 @@
               </w:rPr>
               <w:t xml:space="preserve">tipo </w:t>
             </w:r>
+            <w:proofErr w:type="spellStart"/>
             <w:r>
               <w:rPr>
                 <w:i/>
@@ -2324,6 +2459,7 @@
               </w:rPr>
               <w:t>WallType</w:t>
             </w:r>
+            <w:proofErr w:type="spellEnd"/>
             <w:r>
               <w:rPr>
                 <w:lang w:val="it-IT"/>
@@ -2342,6 +2478,7 @@
               </w:rPr>
               <w:t xml:space="preserve"> in </w:t>
             </w:r>
+            <w:proofErr w:type="spellStart"/>
             <w:r>
               <w:rPr>
                 <w:i/>
@@ -2350,6 +2487,7 @@
               </w:rPr>
               <w:t>quoridor.h</w:t>
             </w:r>
+            <w:proofErr w:type="spellEnd"/>
           </w:p>
           <w:p>
             <w:pPr>
@@ -2369,6 +2507,7 @@
               </w:rPr>
               <w:t xml:space="preserve">tipo </w:t>
             </w:r>
+            <w:proofErr w:type="spellStart"/>
             <w:r>
               <w:rPr>
                 <w:i/>
@@ -2377,11 +2516,28 @@
               </w:rPr>
               <w:t>Coordinates</w:t>
             </w:r>
+            <w:proofErr w:type="spellEnd"/>
             <w:r>
               <w:rPr>
                 <w:lang w:val="it-IT"/>
               </w:rPr>
-              <w:t>: usata per rappresentare una posizione, con coordinate (x,y), rispettivamente orizzontale (verso destra) e verticale (verso il basso); definit</w:t>
+              <w:t>: usata per rappresentare una posizione, con coordinate (</w:t>
+            </w:r>
+            <w:proofErr w:type="spellStart"/>
+            <w:proofErr w:type="gramStart"/>
+            <w:r>
+              <w:rPr>
+                <w:lang w:val="it-IT"/>
+              </w:rPr>
+              <w:t>x,y</w:t>
+            </w:r>
+            <w:proofErr w:type="spellEnd"/>
+            <w:proofErr w:type="gramEnd"/>
+            <w:r>
+              <w:rPr>
+                <w:lang w:val="it-IT"/>
+              </w:rPr>
+              <w:t>), rispettivamente orizzontale (verso destra) e verticale (verso il basso); definit</w:t>
             </w:r>
             <w:r>
               <w:rPr>
@@ -2395,6 +2551,7 @@
               </w:rPr>
               <w:t xml:space="preserve"> in </w:t>
             </w:r>
+            <w:proofErr w:type="spellStart"/>
             <w:r>
               <w:rPr>
                 <w:i/>
@@ -2403,6 +2560,7 @@
               </w:rPr>
               <w:t>coordinates.h</w:t>
             </w:r>
+            <w:proofErr w:type="spellEnd"/>
           </w:p>
           <w:p>
             <w:pPr>
@@ -2422,6 +2580,7 @@
               </w:rPr>
               <w:t xml:space="preserve">variabile </w:t>
             </w:r>
+            <w:proofErr w:type="spellStart"/>
             <w:r>
               <w:rPr>
                 <w:i/>
@@ -2430,12 +2589,14 @@
               </w:rPr>
               <w:t>nextPos</w:t>
             </w:r>
+            <w:proofErr w:type="spellEnd"/>
             <w:r>
               <w:rPr>
                 <w:lang w:val="it-IT"/>
               </w:rPr>
               <w:t xml:space="preserve">, di tipo </w:t>
             </w:r>
+            <w:proofErr w:type="spellStart"/>
             <w:r>
               <w:rPr>
                 <w:i/>
@@ -2444,6 +2605,7 @@
               </w:rPr>
               <w:t>Coordinates</w:t>
             </w:r>
+            <w:proofErr w:type="spellEnd"/>
             <w:r>
               <w:rPr>
                 <w:lang w:val="it-IT"/>
@@ -2456,6 +2618,7 @@
               </w:rPr>
               <w:t xml:space="preserve"> </w:t>
             </w:r>
+            <w:proofErr w:type="spellStart"/>
             <w:r>
               <w:rPr>
                 <w:i/>
@@ -2464,6 +2627,7 @@
               </w:rPr>
               <w:t>quoridor.c</w:t>
             </w:r>
+            <w:proofErr w:type="spellEnd"/>
             <w:r>
               <w:rPr>
                 <w:lang w:val="it-IT"/>
@@ -2489,6 +2653,7 @@
               </w:rPr>
               <w:t xml:space="preserve">variabile </w:t>
             </w:r>
+            <w:proofErr w:type="spellStart"/>
             <w:r>
               <w:rPr>
                 <w:i/>
@@ -2497,20 +2662,33 @@
               </w:rPr>
               <w:t>message</w:t>
             </w:r>
+            <w:proofErr w:type="spellEnd"/>
             <w:r>
               <w:rPr>
                 <w:lang w:val="it-IT"/>
               </w:rPr>
               <w:t xml:space="preserve">, di tipo </w:t>
             </w:r>
+            <w:proofErr w:type="spellStart"/>
+            <w:proofErr w:type="gramStart"/>
             <w:r>
               <w:rPr>
                 <w:i/>
                 <w:iCs/>
                 <w:lang w:val="it-IT"/>
               </w:rPr>
-              <w:t>char[ ]</w:t>
+              <w:t>char</w:t>
             </w:r>
+            <w:proofErr w:type="spellEnd"/>
+            <w:r>
+              <w:rPr>
+                <w:i/>
+                <w:iCs/>
+                <w:lang w:val="it-IT"/>
+              </w:rPr>
+              <w:t>[ ]</w:t>
+            </w:r>
+            <w:proofErr w:type="gramEnd"/>
             <w:r>
               <w:rPr>
                 <w:lang w:val="it-IT"/>
@@ -2523,6 +2701,7 @@
               </w:rPr>
               <w:t xml:space="preserve">ca il messaggio stampato a video all’istante corrente; definita in </w:t>
             </w:r>
+            <w:proofErr w:type="spellStart"/>
             <w:r>
               <w:rPr>
                 <w:i/>
@@ -2531,6 +2710,7 @@
               </w:rPr>
               <w:t>quoridor.c</w:t>
             </w:r>
+            <w:proofErr w:type="spellEnd"/>
           </w:p>
           <w:p>
             <w:pPr>
@@ -2558,6 +2738,7 @@
                 <w:lang w:val="it-IT"/>
               </w:rPr>
             </w:pPr>
+            <w:proofErr w:type="spellStart"/>
             <w:r>
               <w:rPr>
                 <w:i/>
@@ -2566,6 +2747,7 @@
               </w:rPr>
               <w:t>interface.h</w:t>
             </w:r>
+            <w:proofErr w:type="spellEnd"/>
             <w:r>
               <w:rPr>
                 <w:lang w:val="it-IT"/>
@@ -2585,6 +2767,7 @@
                 <w:lang w:val="it-IT"/>
               </w:rPr>
             </w:pPr>
+            <w:proofErr w:type="spellStart"/>
             <w:r>
               <w:rPr>
                 <w:i/>
@@ -2607,6 +2790,7 @@
               </w:rPr>
               <w:t>h</w:t>
             </w:r>
+            <w:proofErr w:type="spellEnd"/>
             <w:r>
               <w:rPr>
                 <w:lang w:val="it-IT"/>
@@ -2637,7 +2821,15 @@
               <w:t>Impostazioni dell’emulatore</w:t>
             </w:r>
             <w:r>
-              <w:t>: come mostrato nell’immagine sopra, si scalano automaticamente i timer a tempo di emulazione, senza modificare manualmente lo scaling factor.</w:t>
+              <w:t xml:space="preserve">: come mostrato nell’immagine sopra, si scalano automaticamente i timer a tempo di emulazione, senza modificare manualmente lo scaling </w:t>
+            </w:r>
+            <w:proofErr w:type="spellStart"/>
+            <w:r>
+              <w:t>factor</w:t>
+            </w:r>
+            <w:proofErr w:type="spellEnd"/>
+            <w:r>
+              <w:t>.</w:t>
             </w:r>
           </w:p>
         </w:tc>
@@ -3063,7 +3255,35 @@
         <w:rPr>
           <w:lang w:val="en-US"/>
         </w:rPr>
-        <w:t>You must implement for the LandTiger board the Quoridor game.</w:t>
+        <w:t xml:space="preserve">You must implement for the </w:t>
+      </w:r>
+      <w:proofErr w:type="spellStart"/>
+      <w:r>
+        <w:rPr>
+          <w:lang w:val="en-US"/>
+        </w:rPr>
+        <w:t>LandTiger</w:t>
+      </w:r>
+      <w:proofErr w:type="spellEnd"/>
+      <w:r>
+        <w:rPr>
+          <w:lang w:val="en-US"/>
+        </w:rPr>
+        <w:t xml:space="preserve"> board the </w:t>
+      </w:r>
+      <w:proofErr w:type="spellStart"/>
+      <w:r>
+        <w:rPr>
+          <w:lang w:val="en-US"/>
+        </w:rPr>
+        <w:t>Quoridor</w:t>
+      </w:r>
+      <w:proofErr w:type="spellEnd"/>
+      <w:r>
+        <w:rPr>
+          <w:lang w:val="en-US"/>
+        </w:rPr>
+        <w:t xml:space="preserve"> game.</w:t>
       </w:r>
     </w:p>
     <w:p>
@@ -3533,7 +3753,7 @@
           <w:noProof/>
         </w:rPr>
         <w:drawing>
-          <wp:inline distT="0" distB="0" distL="0" distR="0" wp14:anchorId="72C2A38B" wp14:editId="246B8C87">
+          <wp:inline distT="0" distB="0" distL="0" distR="0" wp14:anchorId="72C2A38B" wp14:editId="7A92A126">
             <wp:extent cx="4283613" cy="2193362"/>
             <wp:effectExtent l="0" t="0" r="3175" b="0"/>
             <wp:docPr id="74423092" name="Picture 1" descr="Immagine che contiene quadrato, diagramma, schermata, linea&#10;&#10;Description automatically generated"/>
@@ -4906,12 +5126,14 @@
                                       <w:lang w:val="en-GB"/>
                                     </w:rPr>
                                   </w:pPr>
+                                  <w:proofErr w:type="spellStart"/>
                                   <w:r>
                                     <w:rPr>
                                       <w:lang w:val="en-GB"/>
                                     </w:rPr>
                                     <w:t>PlayerID</w:t>
                                   </w:r>
+                                  <w:proofErr w:type="spellEnd"/>
                                 </w:p>
                               </w:tc>
                               <w:tc>
@@ -4924,12 +5146,28 @@
                                       <w:lang w:val="en-GB"/>
                                     </w:rPr>
                                   </w:pPr>
+                                  <w:proofErr w:type="spellStart"/>
                                   <w:r>
                                     <w:rPr>
                                       <w:lang w:val="en-GB"/>
                                     </w:rPr>
-                                    <w:t>PlayerMove/WallPlacement</w:t>
+                                    <w:t>PlayerMove</w:t>
                                   </w:r>
+                                  <w:proofErr w:type="spellEnd"/>
+                                  <w:r>
+                                    <w:rPr>
+                                      <w:lang w:val="en-GB"/>
+                                    </w:rPr>
+                                    <w:t>/</w:t>
+                                  </w:r>
+                                  <w:proofErr w:type="spellStart"/>
+                                  <w:r>
+                                    <w:rPr>
+                                      <w:lang w:val="en-GB"/>
+                                    </w:rPr>
+                                    <w:t>WallPlacement</w:t>
+                                  </w:r>
+                                  <w:proofErr w:type="spellEnd"/>
                                 </w:p>
                               </w:tc>
                               <w:tc>
@@ -5117,12 +5355,28 @@
                                 <w:lang w:val="en-GB"/>
                               </w:rPr>
                             </w:pPr>
+                            <w:proofErr w:type="spellStart"/>
                             <w:r>
                               <w:rPr>
                                 <w:lang w:val="en-GB"/>
                               </w:rPr>
-                              <w:t>PlayerID: 0/1 to identify the player</w:t>
+                              <w:t>PlayerID</w:t>
                             </w:r>
+                            <w:proofErr w:type="spellEnd"/>
+                            <w:r>
+                              <w:rPr>
+                                <w:lang w:val="en-GB"/>
+                              </w:rPr>
+                              <w:t xml:space="preserve">: 0/1 to identify the </w:t>
+                            </w:r>
+                            <w:proofErr w:type="gramStart"/>
+                            <w:r>
+                              <w:rPr>
+                                <w:lang w:val="en-GB"/>
+                              </w:rPr>
+                              <w:t>player</w:t>
+                            </w:r>
+                            <w:proofErr w:type="gramEnd"/>
                           </w:p>
                           <w:p>
                             <w:pPr>
@@ -5135,12 +5389,42 @@
                                 <w:lang w:val="en-GB"/>
                               </w:rPr>
                             </w:pPr>
+                            <w:proofErr w:type="spellStart"/>
                             <w:r>
                               <w:rPr>
                                 <w:lang w:val="en-GB"/>
                               </w:rPr>
-                              <w:t>PlayerMove/WallPlacement: if 0 you are moving the player, otherwise you are placing a wall</w:t>
+                              <w:t>PlayerMove</w:t>
                             </w:r>
+                            <w:proofErr w:type="spellEnd"/>
+                            <w:r>
+                              <w:rPr>
+                                <w:lang w:val="en-GB"/>
+                              </w:rPr>
+                              <w:t>/</w:t>
+                            </w:r>
+                            <w:proofErr w:type="spellStart"/>
+                            <w:r>
+                              <w:rPr>
+                                <w:lang w:val="en-GB"/>
+                              </w:rPr>
+                              <w:t>WallPlacement</w:t>
+                            </w:r>
+                            <w:proofErr w:type="spellEnd"/>
+                            <w:r>
+                              <w:rPr>
+                                <w:lang w:val="en-GB"/>
+                              </w:rPr>
+                              <w:t xml:space="preserve">: if 0 you are moving the player, otherwise you are placing a </w:t>
+                            </w:r>
+                            <w:proofErr w:type="gramStart"/>
+                            <w:r>
+                              <w:rPr>
+                                <w:lang w:val="en-GB"/>
+                              </w:rPr>
+                              <w:t>wall</w:t>
+                            </w:r>
+                            <w:proofErr w:type="gramEnd"/>
                           </w:p>
                           <w:p>
                             <w:pPr>
@@ -5254,7 +5538,43 @@
                                 <w:bCs/>
                                 <w:lang w:val="en-GB"/>
                               </w:rPr>
-                              <w:t xml:space="preserve"> out of time the move is not valid and his/her turn is skipped. This is represented by PlayerMove/WallPlacement set to 0 (player move mode) and Vertical/Horizontal set to 1. </w:t>
+                              <w:t xml:space="preserve"> out of time the move is not valid and his/her turn is skipped. This is represented by </w:t>
+                            </w:r>
+                            <w:proofErr w:type="spellStart"/>
+                            <w:r>
+                              <w:rPr>
+                                <w:b/>
+                                <w:bCs/>
+                                <w:lang w:val="en-GB"/>
+                              </w:rPr>
+                              <w:t>PlayerMove</w:t>
+                            </w:r>
+                            <w:proofErr w:type="spellEnd"/>
+                            <w:r>
+                              <w:rPr>
+                                <w:b/>
+                                <w:bCs/>
+                                <w:lang w:val="en-GB"/>
+                              </w:rPr>
+                              <w:t>/</w:t>
+                            </w:r>
+                            <w:proofErr w:type="spellStart"/>
+                            <w:r>
+                              <w:rPr>
+                                <w:b/>
+                                <w:bCs/>
+                                <w:lang w:val="en-GB"/>
+                              </w:rPr>
+                              <w:t>WallPlacement</w:t>
+                            </w:r>
+                            <w:proofErr w:type="spellEnd"/>
+                            <w:r>
+                              <w:rPr>
+                                <w:b/>
+                                <w:bCs/>
+                                <w:lang w:val="en-GB"/>
+                              </w:rPr>
+                              <w:t xml:space="preserve"> set to 0 (player move mode) and Vertical/Horizontal set to 1. </w:t>
                             </w:r>
                           </w:p>
                         </w:txbxContent>
@@ -5350,12 +5670,14 @@
                                 <w:lang w:val="en-GB"/>
                               </w:rPr>
                             </w:pPr>
+                            <w:proofErr w:type="spellStart"/>
                             <w:r>
                               <w:rPr>
                                 <w:lang w:val="en-GB"/>
                               </w:rPr>
                               <w:t>PlayerID</w:t>
                             </w:r>
+                            <w:proofErr w:type="spellEnd"/>
                           </w:p>
                         </w:tc>
                         <w:tc>
@@ -5368,12 +5690,28 @@
                                 <w:lang w:val="en-GB"/>
                               </w:rPr>
                             </w:pPr>
+                            <w:proofErr w:type="spellStart"/>
                             <w:r>
                               <w:rPr>
                                 <w:lang w:val="en-GB"/>
                               </w:rPr>
-                              <w:t>PlayerMove/WallPlacement</w:t>
+                              <w:t>PlayerMove</w:t>
                             </w:r>
+                            <w:proofErr w:type="spellEnd"/>
+                            <w:r>
+                              <w:rPr>
+                                <w:lang w:val="en-GB"/>
+                              </w:rPr>
+                              <w:t>/</w:t>
+                            </w:r>
+                            <w:proofErr w:type="spellStart"/>
+                            <w:r>
+                              <w:rPr>
+                                <w:lang w:val="en-GB"/>
+                              </w:rPr>
+                              <w:t>WallPlacement</w:t>
+                            </w:r>
+                            <w:proofErr w:type="spellEnd"/>
                           </w:p>
                         </w:tc>
                         <w:tc>
@@ -5561,12 +5899,28 @@
                           <w:lang w:val="en-GB"/>
                         </w:rPr>
                       </w:pPr>
+                      <w:proofErr w:type="spellStart"/>
                       <w:r>
                         <w:rPr>
                           <w:lang w:val="en-GB"/>
                         </w:rPr>
-                        <w:t>PlayerID: 0/1 to identify the player</w:t>
+                        <w:t>PlayerID</w:t>
                       </w:r>
+                      <w:proofErr w:type="spellEnd"/>
+                      <w:r>
+                        <w:rPr>
+                          <w:lang w:val="en-GB"/>
+                        </w:rPr>
+                        <w:t xml:space="preserve">: 0/1 to identify the </w:t>
+                      </w:r>
+                      <w:proofErr w:type="gramStart"/>
+                      <w:r>
+                        <w:rPr>
+                          <w:lang w:val="en-GB"/>
+                        </w:rPr>
+                        <w:t>player</w:t>
+                      </w:r>
+                      <w:proofErr w:type="gramEnd"/>
                     </w:p>
                     <w:p>
                       <w:pPr>
@@ -5579,12 +5933,42 @@
                           <w:lang w:val="en-GB"/>
                         </w:rPr>
                       </w:pPr>
+                      <w:proofErr w:type="spellStart"/>
                       <w:r>
                         <w:rPr>
                           <w:lang w:val="en-GB"/>
                         </w:rPr>
-                        <w:t>PlayerMove/WallPlacement: if 0 you are moving the player, otherwise you are placing a wall</w:t>
+                        <w:t>PlayerMove</w:t>
                       </w:r>
+                      <w:proofErr w:type="spellEnd"/>
+                      <w:r>
+                        <w:rPr>
+                          <w:lang w:val="en-GB"/>
+                        </w:rPr>
+                        <w:t>/</w:t>
+                      </w:r>
+                      <w:proofErr w:type="spellStart"/>
+                      <w:r>
+                        <w:rPr>
+                          <w:lang w:val="en-GB"/>
+                        </w:rPr>
+                        <w:t>WallPlacement</w:t>
+                      </w:r>
+                      <w:proofErr w:type="spellEnd"/>
+                      <w:r>
+                        <w:rPr>
+                          <w:lang w:val="en-GB"/>
+                        </w:rPr>
+                        <w:t xml:space="preserve">: if 0 you are moving the player, otherwise you are placing a </w:t>
+                      </w:r>
+                      <w:proofErr w:type="gramStart"/>
+                      <w:r>
+                        <w:rPr>
+                          <w:lang w:val="en-GB"/>
+                        </w:rPr>
+                        <w:t>wall</w:t>
+                      </w:r>
+                      <w:proofErr w:type="gramEnd"/>
                     </w:p>
                     <w:p>
                       <w:pPr>
@@ -5698,7 +6082,43 @@
                           <w:bCs/>
                           <w:lang w:val="en-GB"/>
                         </w:rPr>
-                        <w:t xml:space="preserve"> out of time the move is not valid and his/her turn is skipped. This is represented by PlayerMove/WallPlacement set to 0 (player move mode) and Vertical/Horizontal set to 1. </w:t>
+                        <w:t xml:space="preserve"> out of time the move is not valid and his/her turn is skipped. This is represented by </w:t>
+                      </w:r>
+                      <w:proofErr w:type="spellStart"/>
+                      <w:r>
+                        <w:rPr>
+                          <w:b/>
+                          <w:bCs/>
+                          <w:lang w:val="en-GB"/>
+                        </w:rPr>
+                        <w:t>PlayerMove</w:t>
+                      </w:r>
+                      <w:proofErr w:type="spellEnd"/>
+                      <w:r>
+                        <w:rPr>
+                          <w:b/>
+                          <w:bCs/>
+                          <w:lang w:val="en-GB"/>
+                        </w:rPr>
+                        <w:t>/</w:t>
+                      </w:r>
+                      <w:proofErr w:type="spellStart"/>
+                      <w:r>
+                        <w:rPr>
+                          <w:b/>
+                          <w:bCs/>
+                          <w:lang w:val="en-GB"/>
+                        </w:rPr>
+                        <w:t>WallPlacement</w:t>
+                      </w:r>
+                      <w:proofErr w:type="spellEnd"/>
+                      <w:r>
+                        <w:rPr>
+                          <w:b/>
+                          <w:bCs/>
+                          <w:lang w:val="en-GB"/>
+                        </w:rPr>
+                        <w:t xml:space="preserve"> set to 0 (player move mode) and Vertical/Horizontal set to 1. </w:t>
                       </w:r>
                     </w:p>
                   </w:txbxContent>
@@ -6083,7 +6503,7 @@
           <w:noProof/>
         </w:rPr>
         <w:drawing>
-          <wp:inline distT="0" distB="0" distL="0" distR="0" wp14:anchorId="146C6642" wp14:editId="38A4C6CE">
+          <wp:inline distT="0" distB="0" distL="0" distR="0" wp14:anchorId="146C6642" wp14:editId="0EFC27E1">
             <wp:extent cx="1839589" cy="2001034"/>
             <wp:effectExtent l="0" t="0" r="8890" b="0"/>
             <wp:docPr id="792277618" name="Picture 4" descr="Immagine che contiene quadrato, schermata, Rettangolo, linea&#10;&#10;Description automatically generated"/>
@@ -6205,7 +6625,7 @@
           <w:noProof/>
         </w:rPr>
         <w:drawing>
-          <wp:inline distT="0" distB="0" distL="0" distR="0" wp14:anchorId="3E76E09D" wp14:editId="5CBC2358">
+          <wp:inline distT="0" distB="0" distL="0" distR="0" wp14:anchorId="3E76E09D" wp14:editId="6EE980B9">
             <wp:extent cx="1822881" cy="1988904"/>
             <wp:effectExtent l="0" t="0" r="6350" b="0"/>
             <wp:docPr id="215904201" name="Picture 5" descr="Immagine che contiene schermata, quadrato, diagramma, Rettangolo&#10;&#10;Description automatically generated"/>
@@ -6472,7 +6892,7 @@
         <v:path o:extrusionok="f" gradientshapeok="t" o:connecttype="rect"/>
         <o:lock v:ext="edit" aspectratio="t"/>
       </v:shapetype>
-      <v:shape id="_x0000_i1035" type="#_x0000_t75" alt="Caramella con riempimento a tinta unita" style="width:14.95pt;height:14.95pt;visibility:visible" o:gfxdata="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" o:bullet="t">
+      <v:shape id="_x0000_i1031" type="#_x0000_t75" alt="Caramella con riempimento a tinta unita" style="width:14.95pt;height:14.95pt;visibility:visible" o:gfxdata="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" o:bullet="t">
         <v:imagedata r:id="rId1" o:title="" cropbottom="-440f" cropright="-440f"/>
       </v:shape>
     </w:pict>

</xml_diff>